<commit_message>
Changed doc formatting and added information to the feedback
</commit_message>
<xml_diff>
--- a/CheckpointIII/CIII_G15.docx
+++ b/CheckpointIII/CIII_G15.docx
@@ -206,12 +206,18 @@
       <w:r>
         <w:rPr>
           <w:rFonts w:asciiTheme="majorHAnsi" w:hAnsiTheme="majorHAnsi" w:cstheme="majorHAnsi"/>
+        </w:rPr>
+        <w:t xml:space="preserve"> </w:t>
+      </w:r>
+      <w:r>
+        <w:rPr>
+          <w:rFonts w:asciiTheme="majorHAnsi" w:hAnsiTheme="majorHAnsi" w:cstheme="majorHAnsi"/>
           <w:noProof/>
         </w:rPr>
         <w:drawing>
-          <wp:inline distT="0" distB="0" distL="0" distR="0" wp14:anchorId="24DC6547" wp14:editId="34A92F02">
-            <wp:extent cx="6000750" cy="3434647"/>
-            <wp:effectExtent l="0" t="0" r="0" b="0"/>
+          <wp:inline distT="0" distB="0" distL="0" distR="0" wp14:anchorId="24DC6547" wp14:editId="55DCB9F0">
+            <wp:extent cx="5983605" cy="3403158"/>
+            <wp:effectExtent l="0" t="0" r="0" b="6985"/>
             <wp:docPr id="1" name="Imagem 1"/>
             <wp:cNvGraphicFramePr>
               <a:graphicFrameLocks xmlns:a="http://schemas.openxmlformats.org/drawingml/2006/main" noChangeAspect="1"/>
@@ -225,7 +231,7 @@
                       <a:picLocks noChangeAspect="1" noChangeArrowheads="1"/>
                     </pic:cNvPicPr>
                   </pic:nvPicPr>
-                  <pic:blipFill>
+                  <pic:blipFill rotWithShape="1">
                     <a:blip r:embed="rId6">
                       <a:extLst>
                         <a:ext uri="{28A0092B-C50C-407E-A947-70E740481C1C}">
@@ -233,15 +239,13 @@
                         </a:ext>
                       </a:extLst>
                     </a:blip>
-                    <a:srcRect/>
-                    <a:stretch>
-                      <a:fillRect/>
-                    </a:stretch>
+                    <a:srcRect l="265" b="896"/>
+                    <a:stretch/>
                   </pic:blipFill>
                   <pic:spPr bwMode="auto">
                     <a:xfrm>
                       <a:off x="0" y="0"/>
-                      <a:ext cx="6000750" cy="3434647"/>
+                      <a:ext cx="5984845" cy="3403863"/>
                     </a:xfrm>
                     <a:prstGeom prst="rect">
                       <a:avLst/>
@@ -250,6 +254,11 @@
                     <a:ln>
                       <a:noFill/>
                     </a:ln>
+                    <a:extLst>
+                      <a:ext uri="{53640926-AAD7-44D8-BBD7-CCE9431645EC}">
+                        <a14:shadowObscured xmlns:a14="http://schemas.microsoft.com/office/drawing/2010/main"/>
+                      </a:ext>
+                    </a:extLst>
                   </pic:spPr>
                 </pic:pic>
               </a:graphicData>
@@ -257,11 +266,18 @@
           </wp:inline>
         </w:drawing>
       </w:r>
+      <w:bookmarkStart w:id="0" w:name="_GoBack"/>
+      <w:bookmarkEnd w:id="0"/>
     </w:p>
     <w:p>
       <w:pPr>
+        <w:pStyle w:val="PargrafodaLista"/>
         <w:keepNext/>
         <w:widowControl w:val="0"/>
+        <w:numPr>
+          <w:ilvl w:val="0"/>
+          <w:numId w:val="11"/>
+        </w:numPr>
         <w:suppressAutoHyphens/>
         <w:spacing w:before="240" w:after="120"/>
         <w:outlineLvl w:val="3"/>
@@ -271,22 +287,6 @@
           <w:bCs/>
         </w:rPr>
       </w:pPr>
-      <w:r>
-        <w:rPr>
-          <w:rFonts w:ascii="Calibri" w:eastAsia="DejaVu Sans Condensed" w:hAnsi="Calibri" w:cs="DejaVu Sans Condensed"/>
-          <w:b/>
-          <w:bCs/>
-        </w:rPr>
-        <w:t>2</w:t>
-      </w:r>
-      <w:r>
-        <w:rPr>
-          <w:rFonts w:ascii="Calibri" w:eastAsia="DejaVu Sans Condensed" w:hAnsi="Calibri" w:cs="DejaVu Sans Condensed"/>
-          <w:b/>
-          <w:bCs/>
-        </w:rPr>
-        <w:t xml:space="preserve">. </w:t>
-      </w:r>
       <w:r>
         <w:rPr>
           <w:rFonts w:ascii="Calibri" w:eastAsia="DejaVu Sans Condensed" w:hAnsi="Calibri" w:cs="DejaVu Sans Condensed"/>
@@ -346,6 +346,7 @@
                 <w:lang w:val="pt-PT"/>
               </w:rPr>
             </w:pPr>
+            <w:proofErr w:type="spellStart"/>
             <w:r>
               <w:rPr>
                 <w:rFonts w:ascii="Calibri" w:eastAsia="DejaVu Sans Condensed" w:hAnsi="Calibri"/>
@@ -358,6 +359,7 @@
               </w:rPr>
               <w:t>Variable</w:t>
             </w:r>
+            <w:proofErr w:type="spellEnd"/>
           </w:p>
         </w:tc>
         <w:tc>
@@ -460,7 +462,33 @@
                 <w:szCs w:val="20"/>
                 <w:lang w:val="pt-PT"/>
               </w:rPr>
-              <w:t>“avg_year_income”</w:t>
+              <w:t>“</w:t>
+            </w:r>
+            <w:proofErr w:type="spellStart"/>
+            <w:r>
+              <w:rPr>
+                <w:rFonts w:ascii="Calibri" w:eastAsia="DejaVu Sans Condensed" w:hAnsi="Calibri"/>
+                <w:b/>
+                <w:bCs/>
+                <w:color w:val="000000" w:themeColor="text1"/>
+                <w:sz w:val="20"/>
+                <w:szCs w:val="20"/>
+                <w:lang w:val="pt-PT"/>
+              </w:rPr>
+              <w:t>avg_year_income</w:t>
+            </w:r>
+            <w:proofErr w:type="spellEnd"/>
+            <w:r>
+              <w:rPr>
+                <w:rFonts w:ascii="Calibri" w:eastAsia="DejaVu Sans Condensed" w:hAnsi="Calibri"/>
+                <w:b/>
+                <w:bCs/>
+                <w:color w:val="000000" w:themeColor="text1"/>
+                <w:sz w:val="20"/>
+                <w:szCs w:val="20"/>
+                <w:lang w:val="pt-PT"/>
+              </w:rPr>
+              <w:t>”</w:t>
             </w:r>
           </w:p>
         </w:tc>
@@ -594,6 +622,7 @@
               </w:rPr>
               <w:t>“</w:t>
             </w:r>
+            <w:proofErr w:type="spellStart"/>
             <w:r>
               <w:rPr>
                 <w:rFonts w:ascii="Calibri" w:eastAsia="DejaVu Sans Condensed" w:hAnsi="Calibri"/>
@@ -603,7 +632,19 @@
                 <w:szCs w:val="20"/>
                 <w:lang w:val="en-GB"/>
               </w:rPr>
-              <w:t>percentage_total_expend”</w:t>
+              <w:t>percentage_total_expend</w:t>
+            </w:r>
+            <w:proofErr w:type="spellEnd"/>
+            <w:r>
+              <w:rPr>
+                <w:rFonts w:ascii="Calibri" w:eastAsia="DejaVu Sans Condensed" w:hAnsi="Calibri"/>
+                <w:b/>
+                <w:bCs/>
+                <w:sz w:val="20"/>
+                <w:szCs w:val="20"/>
+                <w:lang w:val="en-GB"/>
+              </w:rPr>
+              <w:t>”</w:t>
             </w:r>
           </w:p>
         </w:tc>
@@ -707,7 +748,31 @@
                 <w:szCs w:val="20"/>
                 <w:lang w:val="en-GB"/>
               </w:rPr>
-              <w:t>“avg_reading_minutes”</w:t>
+              <w:t>“</w:t>
+            </w:r>
+            <w:proofErr w:type="spellStart"/>
+            <w:r>
+              <w:rPr>
+                <w:rFonts w:ascii="Calibri" w:eastAsia="DejaVu Sans Condensed" w:hAnsi="Calibri"/>
+                <w:b/>
+                <w:bCs/>
+                <w:sz w:val="20"/>
+                <w:szCs w:val="20"/>
+                <w:lang w:val="en-GB"/>
+              </w:rPr>
+              <w:t>avg_reading_minutes</w:t>
+            </w:r>
+            <w:proofErr w:type="spellEnd"/>
+            <w:r>
+              <w:rPr>
+                <w:rFonts w:ascii="Calibri" w:eastAsia="DejaVu Sans Condensed" w:hAnsi="Calibri"/>
+                <w:b/>
+                <w:bCs/>
+                <w:sz w:val="20"/>
+                <w:szCs w:val="20"/>
+                <w:lang w:val="en-GB"/>
+              </w:rPr>
+              <w:t>”</w:t>
             </w:r>
           </w:p>
         </w:tc>
@@ -828,7 +893,31 @@
                 <w:sz w:val="20"/>
                 <w:szCs w:val="20"/>
               </w:rPr>
-              <w:t>“percentage_pop”</w:t>
+              <w:t>“</w:t>
+            </w:r>
+            <w:proofErr w:type="spellStart"/>
+            <w:r>
+              <w:rPr>
+                <w:rFonts w:ascii="Calibri" w:eastAsia="DejaVu Sans Condensed" w:hAnsi="Calibri"/>
+                <w:b/>
+                <w:bCs/>
+                <w:color w:val="000000" w:themeColor="text1"/>
+                <w:sz w:val="20"/>
+                <w:szCs w:val="20"/>
+              </w:rPr>
+              <w:t>percentage_pop</w:t>
+            </w:r>
+            <w:proofErr w:type="spellEnd"/>
+            <w:r>
+              <w:rPr>
+                <w:rFonts w:ascii="Calibri" w:eastAsia="DejaVu Sans Condensed" w:hAnsi="Calibri"/>
+                <w:b/>
+                <w:bCs/>
+                <w:color w:val="000000" w:themeColor="text1"/>
+                <w:sz w:val="20"/>
+                <w:szCs w:val="20"/>
+              </w:rPr>
+              <w:t>”</w:t>
             </w:r>
           </w:p>
         </w:tc>
@@ -1092,8 +1181,6 @@
               </w:rPr>
               <w:t>Map, tag</w:t>
             </w:r>
-            <w:bookmarkStart w:id="0" w:name="_GoBack"/>
-            <w:bookmarkEnd w:id="0"/>
           </w:p>
         </w:tc>
       </w:tr>
@@ -1146,19 +1233,20 @@
       <w:tblPr>
         <w:tblStyle w:val="TabelacomGrelha"/>
         <w:tblW w:w="0" w:type="auto"/>
+        <w:tblInd w:w="421" w:type="dxa"/>
         <w:tblLook w:val="04A0" w:firstRow="1" w:lastRow="0" w:firstColumn="1" w:lastColumn="0" w:noHBand="0" w:noVBand="1"/>
       </w:tblPr>
       <w:tblGrid>
-        <w:gridCol w:w="4720"/>
-        <w:gridCol w:w="4720"/>
+        <w:gridCol w:w="4178"/>
+        <w:gridCol w:w="4776"/>
       </w:tblGrid>
       <w:tr>
         <w:trPr>
-          <w:trHeight w:val="284"/>
+          <w:trHeight w:val="400"/>
         </w:trPr>
         <w:tc>
           <w:tcPr>
-            <w:tcW w:w="4720" w:type="dxa"/>
+            <w:tcW w:w="4178" w:type="dxa"/>
           </w:tcPr>
           <w:p>
             <w:pPr>
@@ -1187,7 +1275,7 @@
         </w:tc>
         <w:tc>
           <w:tcPr>
-            <w:tcW w:w="4720" w:type="dxa"/>
+            <w:tcW w:w="4776" w:type="dxa"/>
           </w:tcPr>
           <w:p>
             <w:pPr>
@@ -1217,11 +1305,11 @@
       </w:tr>
       <w:tr>
         <w:trPr>
-          <w:trHeight w:val="394"/>
+          <w:trHeight w:val="556"/>
         </w:trPr>
         <w:tc>
           <w:tcPr>
-            <w:tcW w:w="4720" w:type="dxa"/>
+            <w:tcW w:w="4178" w:type="dxa"/>
           </w:tcPr>
           <w:p>
             <w:pPr>
@@ -1250,7 +1338,7 @@
         </w:tc>
         <w:tc>
           <w:tcPr>
-            <w:tcW w:w="4720" w:type="dxa"/>
+            <w:tcW w:w="4776" w:type="dxa"/>
           </w:tcPr>
           <w:p>
             <w:pPr>
@@ -1296,11 +1384,11 @@
       </w:tr>
       <w:tr>
         <w:trPr>
-          <w:trHeight w:val="351"/>
+          <w:trHeight w:val="495"/>
         </w:trPr>
         <w:tc>
           <w:tcPr>
-            <w:tcW w:w="4720" w:type="dxa"/>
+            <w:tcW w:w="4178" w:type="dxa"/>
           </w:tcPr>
           <w:p>
             <w:pPr>
@@ -1329,7 +1417,7 @@
         </w:tc>
         <w:tc>
           <w:tcPr>
-            <w:tcW w:w="4720" w:type="dxa"/>
+            <w:tcW w:w="4776" w:type="dxa"/>
           </w:tcPr>
           <w:p>
             <w:pPr>
@@ -1375,11 +1463,11 @@
       </w:tr>
       <w:tr>
         <w:trPr>
-          <w:trHeight w:val="179"/>
+          <w:trHeight w:val="251"/>
         </w:trPr>
         <w:tc>
           <w:tcPr>
-            <w:tcW w:w="4720" w:type="dxa"/>
+            <w:tcW w:w="4178" w:type="dxa"/>
           </w:tcPr>
           <w:p>
             <w:pPr>
@@ -1408,7 +1496,7 @@
         </w:tc>
         <w:tc>
           <w:tcPr>
-            <w:tcW w:w="4720" w:type="dxa"/>
+            <w:tcW w:w="4776" w:type="dxa"/>
           </w:tcPr>
           <w:p>
             <w:pPr>
@@ -1434,11 +1522,11 @@
       </w:tr>
       <w:tr>
         <w:trPr>
-          <w:trHeight w:val="179"/>
+          <w:trHeight w:val="251"/>
         </w:trPr>
         <w:tc>
           <w:tcPr>
-            <w:tcW w:w="4720" w:type="dxa"/>
+            <w:tcW w:w="4178" w:type="dxa"/>
           </w:tcPr>
           <w:p>
             <w:pPr>
@@ -1467,7 +1555,7 @@
         </w:tc>
         <w:tc>
           <w:tcPr>
-            <w:tcW w:w="4720" w:type="dxa"/>
+            <w:tcW w:w="4776" w:type="dxa"/>
           </w:tcPr>
           <w:p>
             <w:pPr>
@@ -1493,11 +1581,11 @@
       </w:tr>
       <w:tr>
         <w:trPr>
-          <w:trHeight w:val="179"/>
+          <w:trHeight w:val="251"/>
         </w:trPr>
         <w:tc>
           <w:tcPr>
-            <w:tcW w:w="4720" w:type="dxa"/>
+            <w:tcW w:w="4178" w:type="dxa"/>
           </w:tcPr>
           <w:p>
             <w:pPr>
@@ -1526,7 +1614,7 @@
         </w:tc>
         <w:tc>
           <w:tcPr>
-            <w:tcW w:w="4720" w:type="dxa"/>
+            <w:tcW w:w="4776" w:type="dxa"/>
           </w:tcPr>
           <w:p>
             <w:pPr>
@@ -1565,15 +1653,21 @@
           <w:lang w:val="en-GB"/>
         </w:rPr>
       </w:pPr>
-      <w:r>
+    </w:p>
+    <w:p>
+      <w:pPr>
+        <w:keepNext/>
+        <w:widowControl w:val="0"/>
+        <w:suppressAutoHyphens/>
+        <w:spacing w:before="240" w:after="120"/>
+        <w:outlineLvl w:val="3"/>
         <w:rPr>
           <w:rFonts w:ascii="Calibri" w:eastAsia="DejaVu Sans Condensed" w:hAnsi="Calibri" w:cs="DejaVu Sans Condensed"/>
           <w:b/>
           <w:bCs/>
           <w:lang w:val="en-GB"/>
         </w:rPr>
-        <w:t xml:space="preserve">Story </w:t>
-      </w:r>
+      </w:pPr>
       <w:r>
         <w:rPr>
           <w:rFonts w:ascii="Calibri" w:eastAsia="DejaVu Sans Condensed" w:hAnsi="Calibri" w:cs="DejaVu Sans Condensed"/>
@@ -1581,7 +1675,7 @@
           <w:bCs/>
           <w:lang w:val="en-GB"/>
         </w:rPr>
-        <w:t>b</w:t>
+        <w:t xml:space="preserve">Story </w:t>
       </w:r>
       <w:r>
         <w:rPr>
@@ -1590,7 +1684,7 @@
           <w:bCs/>
           <w:lang w:val="en-GB"/>
         </w:rPr>
-        <w:t>oard</w:t>
+        <w:t>b</w:t>
       </w:r>
       <w:r>
         <w:rPr>
@@ -1599,7 +1693,7 @@
           <w:bCs/>
           <w:lang w:val="en-GB"/>
         </w:rPr>
-        <w:t>:</w:t>
+        <w:t>oard</w:t>
       </w:r>
       <w:r>
         <w:rPr>
@@ -1608,7 +1702,7 @@
           <w:bCs/>
           <w:lang w:val="en-GB"/>
         </w:rPr>
-        <w:t xml:space="preserve"> </w:t>
+        <w:t>:</w:t>
       </w:r>
       <w:r>
         <w:rPr>
@@ -1617,6 +1711,15 @@
           <w:bCs/>
           <w:lang w:val="en-GB"/>
         </w:rPr>
+        <w:t xml:space="preserve"> </w:t>
+      </w:r>
+      <w:r>
+        <w:rPr>
+          <w:rFonts w:ascii="Calibri" w:eastAsia="DejaVu Sans Condensed" w:hAnsi="Calibri" w:cs="DejaVu Sans Condensed"/>
+          <w:b/>
+          <w:bCs/>
+          <w:lang w:val="en-GB"/>
+        </w:rPr>
         <w:t xml:space="preserve"> Average income for education level?</w:t>
       </w:r>
     </w:p>
@@ -1701,9 +1804,9 @@
           <w:lang w:val="en-GB"/>
         </w:rPr>
         <w:drawing>
-          <wp:inline distT="0" distB="0" distL="0" distR="0" wp14:anchorId="5D613F15" wp14:editId="3F9EB44E">
-            <wp:extent cx="5676900" cy="3044135"/>
-            <wp:effectExtent l="0" t="0" r="0" b="4445"/>
+          <wp:inline distT="0" distB="0" distL="0" distR="0" wp14:anchorId="5D613F15" wp14:editId="75470B2A">
+            <wp:extent cx="5675818" cy="3011750"/>
+            <wp:effectExtent l="0" t="0" r="1270" b="0"/>
             <wp:docPr id="3" name="Imagem 3"/>
             <wp:cNvGraphicFramePr>
               <a:graphicFrameLocks xmlns:a="http://schemas.openxmlformats.org/drawingml/2006/main" noChangeAspect="1"/>
@@ -1717,7 +1820,7 @@
                       <a:picLocks noChangeAspect="1" noChangeArrowheads="1"/>
                     </pic:cNvPicPr>
                   </pic:nvPicPr>
-                  <pic:blipFill>
+                  <pic:blipFill rotWithShape="1">
                     <a:blip r:embed="rId7">
                       <a:extLst>
                         <a:ext uri="{28A0092B-C50C-407E-A947-70E740481C1C}">
@@ -1725,15 +1828,13 @@
                         </a:ext>
                       </a:extLst>
                     </a:blip>
-                    <a:srcRect/>
-                    <a:stretch>
-                      <a:fillRect/>
-                    </a:stretch>
+                    <a:srcRect t="1045"/>
+                    <a:stretch/>
                   </pic:blipFill>
                   <pic:spPr bwMode="auto">
                     <a:xfrm>
                       <a:off x="0" y="0"/>
-                      <a:ext cx="5711517" cy="3062698"/>
+                      <a:ext cx="5711517" cy="3030693"/>
                     </a:xfrm>
                     <a:prstGeom prst="rect">
                       <a:avLst/>
@@ -1742,6 +1843,11 @@
                     <a:ln>
                       <a:noFill/>
                     </a:ln>
+                    <a:extLst>
+                      <a:ext uri="{53640926-AAD7-44D8-BBD7-CCE9431645EC}">
+                        <a14:shadowObscured xmlns:a14="http://schemas.microsoft.com/office/drawing/2010/main"/>
+                      </a:ext>
+                    </a:extLst>
                   </pic:spPr>
                 </pic:pic>
               </a:graphicData>
@@ -4131,7 +4237,7 @@
 </file>
 
 <file path=customXml/itemProps1.xml><?xml version="1.0" encoding="utf-8"?>
-<ds:datastoreItem xmlns:ds="http://schemas.openxmlformats.org/officeDocument/2006/customXml" ds:itemID="{6E810616-C9E3-4FE0-AFB3-E9C902453BC9}">
+<ds:datastoreItem xmlns:ds="http://schemas.openxmlformats.org/officeDocument/2006/customXml" ds:itemID="{29F136F6-8FFE-47C2-B696-5010B226E3BB}">
   <ds:schemaRefs>
     <ds:schemaRef ds:uri="http://schemas.openxmlformats.org/officeDocument/2006/bibliography"/>
   </ds:schemaRefs>

</xml_diff>

<commit_message>
final versions before feedback
</commit_message>
<xml_diff>
--- a/CheckpointIII/CIII_G15.docx
+++ b/CheckpointIII/CIII_G15.docx
@@ -206,18 +206,12 @@
       <w:r>
         <w:rPr>
           <w:rFonts w:asciiTheme="majorHAnsi" w:hAnsiTheme="majorHAnsi" w:cstheme="majorHAnsi"/>
-        </w:rPr>
-        <w:t xml:space="preserve"> </w:t>
-      </w:r>
-      <w:r>
-        <w:rPr>
-          <w:rFonts w:asciiTheme="majorHAnsi" w:hAnsiTheme="majorHAnsi" w:cstheme="majorHAnsi"/>
           <w:noProof/>
         </w:rPr>
         <w:drawing>
-          <wp:inline distT="0" distB="0" distL="0" distR="0" wp14:anchorId="24DC6547" wp14:editId="55DCB9F0">
-            <wp:extent cx="5983605" cy="3403158"/>
-            <wp:effectExtent l="0" t="0" r="0" b="6985"/>
+          <wp:inline distT="0" distB="0" distL="0" distR="0" wp14:anchorId="24DC6547" wp14:editId="34A92F02">
+            <wp:extent cx="6000750" cy="3434647"/>
+            <wp:effectExtent l="0" t="0" r="0" b="0"/>
             <wp:docPr id="1" name="Imagem 1"/>
             <wp:cNvGraphicFramePr>
               <a:graphicFrameLocks xmlns:a="http://schemas.openxmlformats.org/drawingml/2006/main" noChangeAspect="1"/>
@@ -231,7 +225,7 @@
                       <a:picLocks noChangeAspect="1" noChangeArrowheads="1"/>
                     </pic:cNvPicPr>
                   </pic:nvPicPr>
-                  <pic:blipFill rotWithShape="1">
+                  <pic:blipFill>
                     <a:blip r:embed="rId6">
                       <a:extLst>
                         <a:ext uri="{28A0092B-C50C-407E-A947-70E740481C1C}">
@@ -239,13 +233,15 @@
                         </a:ext>
                       </a:extLst>
                     </a:blip>
-                    <a:srcRect l="265" b="896"/>
-                    <a:stretch/>
+                    <a:srcRect/>
+                    <a:stretch>
+                      <a:fillRect/>
+                    </a:stretch>
                   </pic:blipFill>
                   <pic:spPr bwMode="auto">
                     <a:xfrm>
                       <a:off x="0" y="0"/>
-                      <a:ext cx="5984845" cy="3403863"/>
+                      <a:ext cx="6000750" cy="3434647"/>
                     </a:xfrm>
                     <a:prstGeom prst="rect">
                       <a:avLst/>
@@ -254,11 +250,6 @@
                     <a:ln>
                       <a:noFill/>
                     </a:ln>
-                    <a:extLst>
-                      <a:ext uri="{53640926-AAD7-44D8-BBD7-CCE9431645EC}">
-                        <a14:shadowObscured xmlns:a14="http://schemas.microsoft.com/office/drawing/2010/main"/>
-                      </a:ext>
-                    </a:extLst>
                   </pic:spPr>
                 </pic:pic>
               </a:graphicData>
@@ -266,34 +257,124 @@
           </wp:inline>
         </w:drawing>
       </w:r>
-      <w:bookmarkStart w:id="0" w:name="_GoBack"/>
-      <w:bookmarkEnd w:id="0"/>
     </w:p>
     <w:p>
       <w:pPr>
+        <w:keepNext/>
+        <w:widowControl w:val="0"/>
+        <w:suppressAutoHyphens/>
+        <w:spacing w:before="240" w:after="120"/>
+        <w:outlineLvl w:val="3"/>
+        <w:rPr>
+          <w:rFonts w:ascii="Calibri" w:eastAsia="DejaVu Sans Condensed" w:hAnsi="Calibri" w:cs="DejaVu Sans Condensed"/>
+          <w:b/>
+          <w:bCs/>
+        </w:rPr>
+      </w:pPr>
+      <w:r>
+        <w:rPr>
+          <w:rFonts w:ascii="Calibri" w:eastAsia="DejaVu Sans Condensed" w:hAnsi="Calibri" w:cs="DejaVu Sans Condensed"/>
+          <w:b/>
+          <w:bCs/>
+        </w:rPr>
+        <w:t>2</w:t>
+      </w:r>
+      <w:r>
+        <w:rPr>
+          <w:rFonts w:ascii="Calibri" w:eastAsia="DejaVu Sans Condensed" w:hAnsi="Calibri" w:cs="DejaVu Sans Condensed"/>
+          <w:b/>
+          <w:bCs/>
+        </w:rPr>
+        <w:t xml:space="preserve">. </w:t>
+      </w:r>
+      <w:r>
+        <w:rPr>
+          <w:rFonts w:ascii="Calibri" w:eastAsia="DejaVu Sans Condensed" w:hAnsi="Calibri" w:cs="DejaVu Sans Condensed"/>
+          <w:b/>
+          <w:bCs/>
+        </w:rPr>
+        <w:t>Visual Encoding</w:t>
+      </w:r>
+    </w:p>
+    <w:p>
+      <w:pPr>
         <w:pStyle w:val="PargrafodaLista"/>
-        <w:keepNext/>
         <w:widowControl w:val="0"/>
         <w:numPr>
           <w:ilvl w:val="0"/>
-          <w:numId w:val="11"/>
+          <w:numId w:val="10"/>
         </w:numPr>
         <w:suppressAutoHyphens/>
-        <w:spacing w:before="240" w:after="120"/>
-        <w:outlineLvl w:val="3"/>
-        <w:rPr>
-          <w:rFonts w:ascii="Calibri" w:eastAsia="DejaVu Sans Condensed" w:hAnsi="Calibri" w:cs="DejaVu Sans Condensed"/>
-          <w:b/>
-          <w:bCs/>
+        <w:spacing w:after="0" w:line="259" w:lineRule="auto"/>
+        <w:jc w:val="both"/>
+        <w:rPr>
+          <w:rFonts w:ascii="Calibri" w:eastAsia="DejaVu Sans Condensed" w:hAnsi="Calibri"/>
+          <w:highlight w:val="lightGray"/>
+          <w:lang w:val="en-GB"/>
         </w:rPr>
       </w:pPr>
       <w:r>
         <w:rPr>
-          <w:rFonts w:ascii="Calibri" w:eastAsia="DejaVu Sans Condensed" w:hAnsi="Calibri" w:cs="DejaVu Sans Condensed"/>
-          <w:b/>
-          <w:bCs/>
-        </w:rPr>
-        <w:t>Visual Encoding</w:t>
+          <w:rFonts w:ascii="Calibri" w:eastAsia="DejaVu Sans Condensed" w:hAnsi="Calibri"/>
+          <w:highlight w:val="lightGray"/>
+          <w:lang w:val="en-GB"/>
+        </w:rPr>
+        <w:t>Country (Nominal) – tag, position (on the map) and color;</w:t>
+      </w:r>
+    </w:p>
+    <w:p>
+      <w:pPr>
+        <w:pStyle w:val="PargrafodaLista"/>
+        <w:widowControl w:val="0"/>
+        <w:numPr>
+          <w:ilvl w:val="0"/>
+          <w:numId w:val="10"/>
+        </w:numPr>
+        <w:tabs>
+          <w:tab w:val="left" w:pos="3275"/>
+        </w:tabs>
+        <w:suppressAutoHyphens/>
+        <w:spacing w:after="0" w:line="259" w:lineRule="auto"/>
+        <w:jc w:val="both"/>
+        <w:rPr>
+          <w:rFonts w:ascii="Calibri" w:eastAsia="DejaVu Sans Condensed" w:hAnsi="Calibri"/>
+          <w:highlight w:val="lightGray"/>
+          <w:lang w:val="en-GB"/>
+        </w:rPr>
+      </w:pPr>
+      <w:r>
+        <w:rPr>
+          <w:rFonts w:ascii="Calibri" w:eastAsia="DejaVu Sans Condensed" w:hAnsi="Calibri"/>
+          <w:highlight w:val="lightGray"/>
+          <w:lang w:val="en-GB"/>
+        </w:rPr>
+        <w:t>Year (Ordinal) – position, tag;</w:t>
+      </w:r>
+    </w:p>
+    <w:p>
+      <w:pPr>
+        <w:pStyle w:val="PargrafodaLista"/>
+        <w:widowControl w:val="0"/>
+        <w:numPr>
+          <w:ilvl w:val="0"/>
+          <w:numId w:val="10"/>
+        </w:numPr>
+        <w:suppressAutoHyphens/>
+        <w:spacing w:after="0" w:line="259" w:lineRule="auto"/>
+        <w:jc w:val="both"/>
+        <w:rPr>
+          <w:rFonts w:ascii="Calibri" w:eastAsia="DejaVu Sans Condensed" w:hAnsi="Calibri"/>
+          <w:highlight w:val="lightGray"/>
+          <w:lang w:val="en-GB"/>
+        </w:rPr>
+      </w:pPr>
+      <w:r>
+        <w:rPr>
+          <w:rFonts w:ascii="Calibri" w:eastAsia="DejaVu Sans Condensed" w:hAnsi="Calibri"/>
+          <w:highlight w:val="lightGray"/>
+          <w:lang w:val="en-GB"/>
+        </w:rPr>
+        <w:t>Metrics (Nominal, ordinal, ratio) – colour, position, slope and tag.</w:t>
       </w:r>
     </w:p>
     <w:p>
@@ -346,7 +427,6 @@
                 <w:lang w:val="pt-PT"/>
               </w:rPr>
             </w:pPr>
-            <w:proofErr w:type="spellStart"/>
             <w:r>
               <w:rPr>
                 <w:rFonts w:ascii="Calibri" w:eastAsia="DejaVu Sans Condensed" w:hAnsi="Calibri"/>
@@ -359,7 +439,6 @@
               </w:rPr>
               <w:t>Variable</w:t>
             </w:r>
-            <w:proofErr w:type="spellEnd"/>
           </w:p>
         </w:tc>
         <w:tc>
@@ -462,33 +541,7 @@
                 <w:szCs w:val="20"/>
                 <w:lang w:val="pt-PT"/>
               </w:rPr>
-              <w:t>“</w:t>
-            </w:r>
-            <w:proofErr w:type="spellStart"/>
-            <w:r>
-              <w:rPr>
-                <w:rFonts w:ascii="Calibri" w:eastAsia="DejaVu Sans Condensed" w:hAnsi="Calibri"/>
-                <w:b/>
-                <w:bCs/>
-                <w:color w:val="000000" w:themeColor="text1"/>
-                <w:sz w:val="20"/>
-                <w:szCs w:val="20"/>
-                <w:lang w:val="pt-PT"/>
-              </w:rPr>
-              <w:t>avg_year_income</w:t>
-            </w:r>
-            <w:proofErr w:type="spellEnd"/>
-            <w:r>
-              <w:rPr>
-                <w:rFonts w:ascii="Calibri" w:eastAsia="DejaVu Sans Condensed" w:hAnsi="Calibri"/>
-                <w:b/>
-                <w:bCs/>
-                <w:color w:val="000000" w:themeColor="text1"/>
-                <w:sz w:val="20"/>
-                <w:szCs w:val="20"/>
-                <w:lang w:val="pt-PT"/>
-              </w:rPr>
-              <w:t>”</w:t>
+              <w:t>“avg_year_income”</w:t>
             </w:r>
           </w:p>
         </w:tc>
@@ -622,7 +675,6 @@
               </w:rPr>
               <w:t>“</w:t>
             </w:r>
-            <w:proofErr w:type="spellStart"/>
             <w:r>
               <w:rPr>
                 <w:rFonts w:ascii="Calibri" w:eastAsia="DejaVu Sans Condensed" w:hAnsi="Calibri"/>
@@ -632,19 +684,7 @@
                 <w:szCs w:val="20"/>
                 <w:lang w:val="en-GB"/>
               </w:rPr>
-              <w:t>percentage_total_expend</w:t>
-            </w:r>
-            <w:proofErr w:type="spellEnd"/>
-            <w:r>
-              <w:rPr>
-                <w:rFonts w:ascii="Calibri" w:eastAsia="DejaVu Sans Condensed" w:hAnsi="Calibri"/>
-                <w:b/>
-                <w:bCs/>
-                <w:sz w:val="20"/>
-                <w:szCs w:val="20"/>
-                <w:lang w:val="en-GB"/>
-              </w:rPr>
-              <w:t>”</w:t>
+              <w:t>percentage_total_expend”</w:t>
             </w:r>
           </w:p>
         </w:tc>
@@ -748,31 +788,7 @@
                 <w:szCs w:val="20"/>
                 <w:lang w:val="en-GB"/>
               </w:rPr>
-              <w:t>“</w:t>
-            </w:r>
-            <w:proofErr w:type="spellStart"/>
-            <w:r>
-              <w:rPr>
-                <w:rFonts w:ascii="Calibri" w:eastAsia="DejaVu Sans Condensed" w:hAnsi="Calibri"/>
-                <w:b/>
-                <w:bCs/>
-                <w:sz w:val="20"/>
-                <w:szCs w:val="20"/>
-                <w:lang w:val="en-GB"/>
-              </w:rPr>
-              <w:t>avg_reading_minutes</w:t>
-            </w:r>
-            <w:proofErr w:type="spellEnd"/>
-            <w:r>
-              <w:rPr>
-                <w:rFonts w:ascii="Calibri" w:eastAsia="DejaVu Sans Condensed" w:hAnsi="Calibri"/>
-                <w:b/>
-                <w:bCs/>
-                <w:sz w:val="20"/>
-                <w:szCs w:val="20"/>
-                <w:lang w:val="en-GB"/>
-              </w:rPr>
-              <w:t>”</w:t>
+              <w:t>“avg_reading_minutes”</w:t>
             </w:r>
           </w:p>
         </w:tc>
@@ -893,31 +909,7 @@
                 <w:sz w:val="20"/>
                 <w:szCs w:val="20"/>
               </w:rPr>
-              <w:t>“</w:t>
-            </w:r>
-            <w:proofErr w:type="spellStart"/>
-            <w:r>
-              <w:rPr>
-                <w:rFonts w:ascii="Calibri" w:eastAsia="DejaVu Sans Condensed" w:hAnsi="Calibri"/>
-                <w:b/>
-                <w:bCs/>
-                <w:color w:val="000000" w:themeColor="text1"/>
-                <w:sz w:val="20"/>
-                <w:szCs w:val="20"/>
-              </w:rPr>
-              <w:t>percentage_pop</w:t>
-            </w:r>
-            <w:proofErr w:type="spellEnd"/>
-            <w:r>
-              <w:rPr>
-                <w:rFonts w:ascii="Calibri" w:eastAsia="DejaVu Sans Condensed" w:hAnsi="Calibri"/>
-                <w:b/>
-                <w:bCs/>
-                <w:color w:val="000000" w:themeColor="text1"/>
-                <w:sz w:val="20"/>
-                <w:szCs w:val="20"/>
-              </w:rPr>
-              <w:t>”</w:t>
+              <w:t>“percentage_pop”</w:t>
             </w:r>
           </w:p>
         </w:tc>
@@ -1172,15 +1164,6 @@
                 <w:lang w:val="en-GB"/>
               </w:rPr>
             </w:pPr>
-            <w:r>
-              <w:rPr>
-                <w:rFonts w:ascii="Calibri" w:eastAsia="DejaVu Sans Condensed" w:hAnsi="Calibri"/>
-                <w:sz w:val="20"/>
-                <w:szCs w:val="20"/>
-                <w:lang w:val="en-GB"/>
-              </w:rPr>
-              <w:t>Map, tag</w:t>
-            </w:r>
           </w:p>
         </w:tc>
       </w:tr>
@@ -1233,20 +1216,19 @@
       <w:tblPr>
         <w:tblStyle w:val="TabelacomGrelha"/>
         <w:tblW w:w="0" w:type="auto"/>
-        <w:tblInd w:w="421" w:type="dxa"/>
         <w:tblLook w:val="04A0" w:firstRow="1" w:lastRow="0" w:firstColumn="1" w:lastColumn="0" w:noHBand="0" w:noVBand="1"/>
       </w:tblPr>
       <w:tblGrid>
-        <w:gridCol w:w="4178"/>
-        <w:gridCol w:w="4776"/>
+        <w:gridCol w:w="4720"/>
+        <w:gridCol w:w="4720"/>
       </w:tblGrid>
       <w:tr>
         <w:trPr>
-          <w:trHeight w:val="400"/>
+          <w:trHeight w:val="284"/>
         </w:trPr>
         <w:tc>
           <w:tcPr>
-            <w:tcW w:w="4178" w:type="dxa"/>
+            <w:tcW w:w="4720" w:type="dxa"/>
           </w:tcPr>
           <w:p>
             <w:pPr>
@@ -1275,7 +1257,7 @@
         </w:tc>
         <w:tc>
           <w:tcPr>
-            <w:tcW w:w="4776" w:type="dxa"/>
+            <w:tcW w:w="4720" w:type="dxa"/>
           </w:tcPr>
           <w:p>
             <w:pPr>
@@ -1305,11 +1287,11 @@
       </w:tr>
       <w:tr>
         <w:trPr>
-          <w:trHeight w:val="556"/>
+          <w:trHeight w:val="394"/>
         </w:trPr>
         <w:tc>
           <w:tcPr>
-            <w:tcW w:w="4178" w:type="dxa"/>
+            <w:tcW w:w="4720" w:type="dxa"/>
           </w:tcPr>
           <w:p>
             <w:pPr>
@@ -1338,7 +1320,7 @@
         </w:tc>
         <w:tc>
           <w:tcPr>
-            <w:tcW w:w="4776" w:type="dxa"/>
+            <w:tcW w:w="4720" w:type="dxa"/>
           </w:tcPr>
           <w:p>
             <w:pPr>
@@ -1384,11 +1366,11 @@
       </w:tr>
       <w:tr>
         <w:trPr>
-          <w:trHeight w:val="495"/>
+          <w:trHeight w:val="351"/>
         </w:trPr>
         <w:tc>
           <w:tcPr>
-            <w:tcW w:w="4178" w:type="dxa"/>
+            <w:tcW w:w="4720" w:type="dxa"/>
           </w:tcPr>
           <w:p>
             <w:pPr>
@@ -1417,7 +1399,7 @@
         </w:tc>
         <w:tc>
           <w:tcPr>
-            <w:tcW w:w="4776" w:type="dxa"/>
+            <w:tcW w:w="4720" w:type="dxa"/>
           </w:tcPr>
           <w:p>
             <w:pPr>
@@ -1463,11 +1445,11 @@
       </w:tr>
       <w:tr>
         <w:trPr>
-          <w:trHeight w:val="251"/>
+          <w:trHeight w:val="179"/>
         </w:trPr>
         <w:tc>
           <w:tcPr>
-            <w:tcW w:w="4178" w:type="dxa"/>
+            <w:tcW w:w="4720" w:type="dxa"/>
           </w:tcPr>
           <w:p>
             <w:pPr>
@@ -1496,7 +1478,7 @@
         </w:tc>
         <w:tc>
           <w:tcPr>
-            <w:tcW w:w="4776" w:type="dxa"/>
+            <w:tcW w:w="4720" w:type="dxa"/>
           </w:tcPr>
           <w:p>
             <w:pPr>
@@ -1522,11 +1504,11 @@
       </w:tr>
       <w:tr>
         <w:trPr>
-          <w:trHeight w:val="251"/>
+          <w:trHeight w:val="179"/>
         </w:trPr>
         <w:tc>
           <w:tcPr>
-            <w:tcW w:w="4178" w:type="dxa"/>
+            <w:tcW w:w="4720" w:type="dxa"/>
           </w:tcPr>
           <w:p>
             <w:pPr>
@@ -1555,7 +1537,7 @@
         </w:tc>
         <w:tc>
           <w:tcPr>
-            <w:tcW w:w="4776" w:type="dxa"/>
+            <w:tcW w:w="4720" w:type="dxa"/>
           </w:tcPr>
           <w:p>
             <w:pPr>
@@ -1581,11 +1563,11 @@
       </w:tr>
       <w:tr>
         <w:trPr>
-          <w:trHeight w:val="251"/>
+          <w:trHeight w:val="179"/>
         </w:trPr>
         <w:tc>
           <w:tcPr>
-            <w:tcW w:w="4178" w:type="dxa"/>
+            <w:tcW w:w="4720" w:type="dxa"/>
           </w:tcPr>
           <w:p>
             <w:pPr>
@@ -1614,7 +1596,7 @@
         </w:tc>
         <w:tc>
           <w:tcPr>
-            <w:tcW w:w="4776" w:type="dxa"/>
+            <w:tcW w:w="4720" w:type="dxa"/>
           </w:tcPr>
           <w:p>
             <w:pPr>
@@ -1653,21 +1635,15 @@
           <w:lang w:val="en-GB"/>
         </w:rPr>
       </w:pPr>
-    </w:p>
-    <w:p>
-      <w:pPr>
-        <w:keepNext/>
-        <w:widowControl w:val="0"/>
-        <w:suppressAutoHyphens/>
-        <w:spacing w:before="240" w:after="120"/>
-        <w:outlineLvl w:val="3"/>
+      <w:r>
         <w:rPr>
           <w:rFonts w:ascii="Calibri" w:eastAsia="DejaVu Sans Condensed" w:hAnsi="Calibri" w:cs="DejaVu Sans Condensed"/>
           <w:b/>
           <w:bCs/>
           <w:lang w:val="en-GB"/>
         </w:rPr>
-      </w:pPr>
+        <w:t xml:space="preserve">Story </w:t>
+      </w:r>
       <w:r>
         <w:rPr>
           <w:rFonts w:ascii="Calibri" w:eastAsia="DejaVu Sans Condensed" w:hAnsi="Calibri" w:cs="DejaVu Sans Condensed"/>
@@ -1675,7 +1651,7 @@
           <w:bCs/>
           <w:lang w:val="en-GB"/>
         </w:rPr>
-        <w:t xml:space="preserve">Story </w:t>
+        <w:t>b</w:t>
       </w:r>
       <w:r>
         <w:rPr>
@@ -1684,7 +1660,7 @@
           <w:bCs/>
           <w:lang w:val="en-GB"/>
         </w:rPr>
-        <w:t>b</w:t>
+        <w:t>oard</w:t>
       </w:r>
       <w:r>
         <w:rPr>
@@ -1693,7 +1669,7 @@
           <w:bCs/>
           <w:lang w:val="en-GB"/>
         </w:rPr>
-        <w:t>oard</w:t>
+        <w:t>:</w:t>
       </w:r>
       <w:r>
         <w:rPr>
@@ -1702,7 +1678,7 @@
           <w:bCs/>
           <w:lang w:val="en-GB"/>
         </w:rPr>
-        <w:t>:</w:t>
+        <w:t xml:space="preserve"> </w:t>
       </w:r>
       <w:r>
         <w:rPr>
@@ -1711,15 +1687,6 @@
           <w:bCs/>
           <w:lang w:val="en-GB"/>
         </w:rPr>
-        <w:t xml:space="preserve"> </w:t>
-      </w:r>
-      <w:r>
-        <w:rPr>
-          <w:rFonts w:ascii="Calibri" w:eastAsia="DejaVu Sans Condensed" w:hAnsi="Calibri" w:cs="DejaVu Sans Condensed"/>
-          <w:b/>
-          <w:bCs/>
-          <w:lang w:val="en-GB"/>
-        </w:rPr>
         <w:t xml:space="preserve"> Average income for education level?</w:t>
       </w:r>
     </w:p>
@@ -1781,7 +1748,16 @@
           <w:rFonts w:ascii="Calibri" w:eastAsia="DejaVu Sans Condensed" w:hAnsi="Calibri"/>
           <w:lang w:val="en-GB"/>
         </w:rPr>
-        <w:t>we can visualize in the scatter plot bellow, the heatmap’s, the country income level evolution in each of the 3 level of education.</w:t>
+        <w:t>we can visualize in the scatter plot bellow, the heatmap’s</w:t>
+      </w:r>
+      <w:bookmarkStart w:id="0" w:name="_GoBack"/>
+      <w:bookmarkEnd w:id="0"/>
+      <w:r>
+        <w:rPr>
+          <w:rFonts w:ascii="Calibri" w:eastAsia="DejaVu Sans Condensed" w:hAnsi="Calibri"/>
+          <w:lang w:val="en-GB"/>
+        </w:rPr>
+        <w:t>, the country income level evolution in each of the 3 level of education.</w:t>
       </w:r>
     </w:p>
     <w:p>
@@ -1804,9 +1780,9 @@
           <w:lang w:val="en-GB"/>
         </w:rPr>
         <w:drawing>
-          <wp:inline distT="0" distB="0" distL="0" distR="0" wp14:anchorId="5D613F15" wp14:editId="75470B2A">
-            <wp:extent cx="5675818" cy="3011750"/>
-            <wp:effectExtent l="0" t="0" r="1270" b="0"/>
+          <wp:inline distT="0" distB="0" distL="0" distR="0" wp14:anchorId="5D613F15" wp14:editId="3F9EB44E">
+            <wp:extent cx="5676900" cy="3044135"/>
+            <wp:effectExtent l="0" t="0" r="0" b="4445"/>
             <wp:docPr id="3" name="Imagem 3"/>
             <wp:cNvGraphicFramePr>
               <a:graphicFrameLocks xmlns:a="http://schemas.openxmlformats.org/drawingml/2006/main" noChangeAspect="1"/>
@@ -1820,7 +1796,7 @@
                       <a:picLocks noChangeAspect="1" noChangeArrowheads="1"/>
                     </pic:cNvPicPr>
                   </pic:nvPicPr>
-                  <pic:blipFill rotWithShape="1">
+                  <pic:blipFill>
                     <a:blip r:embed="rId7">
                       <a:extLst>
                         <a:ext uri="{28A0092B-C50C-407E-A947-70E740481C1C}">
@@ -1828,13 +1804,15 @@
                         </a:ext>
                       </a:extLst>
                     </a:blip>
-                    <a:srcRect t="1045"/>
-                    <a:stretch/>
+                    <a:srcRect/>
+                    <a:stretch>
+                      <a:fillRect/>
+                    </a:stretch>
                   </pic:blipFill>
                   <pic:spPr bwMode="auto">
                     <a:xfrm>
                       <a:off x="0" y="0"/>
-                      <a:ext cx="5711517" cy="3030693"/>
+                      <a:ext cx="5711517" cy="3062698"/>
                     </a:xfrm>
                     <a:prstGeom prst="rect">
                       <a:avLst/>
@@ -1843,11 +1821,6 @@
                     <a:ln>
                       <a:noFill/>
                     </a:ln>
-                    <a:extLst>
-                      <a:ext uri="{53640926-AAD7-44D8-BBD7-CCE9431645EC}">
-                        <a14:shadowObscured xmlns:a14="http://schemas.microsoft.com/office/drawing/2010/main"/>
-                      </a:ext>
-                    </a:extLst>
                   </pic:spPr>
                 </pic:pic>
               </a:graphicData>
@@ -4237,7 +4210,7 @@
 </file>
 
 <file path=customXml/itemProps1.xml><?xml version="1.0" encoding="utf-8"?>
-<ds:datastoreItem xmlns:ds="http://schemas.openxmlformats.org/officeDocument/2006/customXml" ds:itemID="{29F136F6-8FFE-47C2-B696-5010B226E3BB}">
+<ds:datastoreItem xmlns:ds="http://schemas.openxmlformats.org/officeDocument/2006/customXml" ds:itemID="{5F966619-9EB5-455F-9F1B-C94D122515DF}">
   <ds:schemaRefs>
     <ds:schemaRef ds:uri="http://schemas.openxmlformats.org/officeDocument/2006/bibliography"/>
   </ds:schemaRefs>

</xml_diff>